<commit_message>
Adicionei o Registro de Reuniões atualizado1
</commit_message>
<xml_diff>
--- a/Trilha_e_Gravacoes_amarelo/Registro de Reunioes.docx
+++ b/Trilha_e_Gravacoes_amarelo/Registro de Reunioes.docx
@@ -809,6 +809,56 @@
           <w:szCs w:val="22"/>
         </w:rPr>
         <w:t>Reunimos para fazermos o documento de 10 páginas.</w:t>
+      </w:r>
+    </w:p>
+    <w:p>
+      <w:pPr>
+        <w:pStyle w:val="Normal"/>
+        <w:rPr>
+          <w:rFonts w:ascii="Calibri" w:hAnsi="Calibri" w:eastAsia="Calibri" w:cs="Calibri" w:asciiTheme="minorAscii" w:hAnsiTheme="minorAscii" w:eastAsiaTheme="minorAscii" w:cstheme="minorAscii"/>
+          <w:sz w:val="22"/>
+          <w:szCs w:val="22"/>
+        </w:rPr>
+      </w:pPr>
+    </w:p>
+    <w:p>
+      <w:pPr>
+        <w:pStyle w:val="Normal"/>
+        <w:rPr>
+          <w:rFonts w:ascii="Calibri" w:hAnsi="Calibri" w:eastAsia="Calibri" w:cs="Calibri" w:asciiTheme="minorAscii" w:hAnsiTheme="minorAscii" w:eastAsiaTheme="minorAscii" w:cstheme="minorAscii"/>
+          <w:b w:val="1"/>
+          <w:bCs w:val="1"/>
+          <w:sz w:val="22"/>
+          <w:szCs w:val="22"/>
+        </w:rPr>
+      </w:pPr>
+      <w:r>
+        <w:rPr>
+          <w:rFonts w:ascii="Calibri" w:hAnsi="Calibri" w:eastAsia="Calibri" w:cs="Calibri" w:asciiTheme="minorAscii" w:hAnsiTheme="minorAscii" w:eastAsiaTheme="minorAscii" w:cstheme="minorAscii"/>
+          <w:b w:val="1"/>
+          <w:bCs w:val="1"/>
+          <w:sz w:val="22"/>
+          <w:szCs w:val="22"/>
+        </w:rPr>
+        <w:t>8ª Reunião: [22-04, 08:40]</w:t>
+      </w:r>
+    </w:p>
+    <w:p>
+      <w:pPr>
+        <w:pStyle w:val="Normal"/>
+        <w:rPr>
+          <w:rFonts w:ascii="Calibri" w:hAnsi="Calibri" w:eastAsia="Calibri" w:cs="Calibri" w:asciiTheme="minorAscii" w:hAnsiTheme="minorAscii" w:eastAsiaTheme="minorAscii" w:cstheme="minorAscii"/>
+          <w:sz w:val="22"/>
+          <w:szCs w:val="22"/>
+        </w:rPr>
+      </w:pPr>
+      <w:r>
+        <w:rPr>
+          <w:rFonts w:ascii="Calibri" w:hAnsi="Calibri" w:eastAsia="Calibri" w:cs="Calibri" w:asciiTheme="minorAscii" w:hAnsiTheme="minorAscii" w:eastAsiaTheme="minorAscii" w:cstheme="minorAscii"/>
+          <w:sz w:val="22"/>
+          <w:szCs w:val="22"/>
+        </w:rPr>
+        <w:t>Reunião rápido pra falar de datas e um pouco sobre o projeto integrado</w:t>
       </w:r>
     </w:p>
     <w:p>

</xml_diff>